<commit_message>
Se agregan cambios de metodologia
</commit_message>
<xml_diff>
--- a/ANALISIS.docx
+++ b/ANALISIS.docx
@@ -5,7 +5,99 @@
     <w:p>
       <w:pPr>
         <w:spacing w:after="0" w:line="240" w:lineRule="auto"/>
-        <w:jc w:val="center"/>
+        <w:jc w:val="both"/>
+        <w:rPr>
+          <w:rFonts w:ascii="Arial" w:eastAsia="Times New Roman" w:hAnsi="Arial" w:cs="Arial"/>
+          <w:i/>
+          <w:iCs/>
+          <w:color w:val="000000"/>
+          <w:lang w:eastAsia="es-CO"/>
+        </w:rPr>
+      </w:pPr>
+      <w:r>
+        <w:rPr>
+          <w:rFonts w:ascii="Arial" w:eastAsia="Times New Roman" w:hAnsi="Arial" w:cs="Arial"/>
+          <w:b/>
+          <w:bCs/>
+          <w:color w:val="000000"/>
+          <w:lang w:eastAsia="es-CO"/>
+        </w:rPr>
+        <w:t xml:space="preserve">Integrantes: </w:t>
+      </w:r>
+      <w:r>
+        <w:rPr>
+          <w:rFonts w:ascii="Arial" w:eastAsia="Times New Roman" w:hAnsi="Arial" w:cs="Arial"/>
+          <w:i/>
+          <w:iCs/>
+          <w:color w:val="000000"/>
+          <w:lang w:eastAsia="es-CO"/>
+        </w:rPr>
+        <w:t>Juliana Martínez Hurtado</w:t>
+      </w:r>
+    </w:p>
+    <w:p>
+      <w:pPr>
+        <w:spacing w:after="0" w:line="240" w:lineRule="auto"/>
+        <w:jc w:val="both"/>
+        <w:rPr>
+          <w:rFonts w:ascii="Arial" w:eastAsia="Times New Roman" w:hAnsi="Arial" w:cs="Arial"/>
+          <w:i/>
+          <w:iCs/>
+          <w:color w:val="000000"/>
+          <w:lang w:eastAsia="es-CO"/>
+        </w:rPr>
+      </w:pPr>
+      <w:r>
+        <w:rPr>
+          <w:rFonts w:ascii="Arial" w:eastAsia="Times New Roman" w:hAnsi="Arial" w:cs="Arial"/>
+          <w:i/>
+          <w:iCs/>
+          <w:color w:val="000000"/>
+          <w:lang w:eastAsia="es-CO"/>
+        </w:rPr>
+        <w:t xml:space="preserve">                      Andrés Ignacio Ojeda</w:t>
+      </w:r>
+    </w:p>
+    <w:p>
+      <w:pPr>
+        <w:spacing w:after="0" w:line="240" w:lineRule="auto"/>
+        <w:jc w:val="both"/>
+        <w:rPr>
+          <w:rFonts w:ascii="Arial" w:eastAsia="Times New Roman" w:hAnsi="Arial" w:cs="Arial"/>
+          <w:i/>
+          <w:iCs/>
+          <w:color w:val="000000"/>
+          <w:lang w:eastAsia="es-CO"/>
+        </w:rPr>
+      </w:pPr>
+    </w:p>
+    <w:p>
+      <w:pPr>
+        <w:spacing w:after="0" w:line="240" w:lineRule="auto"/>
+        <w:jc w:val="both"/>
+        <w:rPr>
+          <w:rFonts w:ascii="Arial" w:eastAsia="Times New Roman" w:hAnsi="Arial" w:cs="Arial"/>
+          <w:b/>
+          <w:bCs/>
+          <w:color w:val="000000"/>
+          <w:lang w:eastAsia="es-CO"/>
+        </w:rPr>
+      </w:pPr>
+      <w:r>
+        <w:rPr>
+          <w:rFonts w:ascii="Arial" w:eastAsia="Times New Roman" w:hAnsi="Arial" w:cs="Arial"/>
+          <w:b/>
+          <w:bCs/>
+          <w:color w:val="000000"/>
+          <w:lang w:eastAsia="es-CO"/>
+        </w:rPr>
+        <w:t>PARCIAL 1</w:t>
+      </w:r>
+    </w:p>
+    <w:p>
+      <w:pPr>
+        <w:spacing w:after="0" w:line="240" w:lineRule="auto"/>
+        <w:jc w:val="both"/>
         <w:rPr>
           <w:rFonts w:ascii="Times New Roman" w:eastAsia="Times New Roman" w:hAnsi="Times New Roman" w:cs="Times New Roman"/>
           <w:sz w:val="24"/>
@@ -13,7 +105,16 @@
           <w:lang w:eastAsia="es-CO"/>
         </w:rPr>
       </w:pPr>
-      <w:r>
+    </w:p>
+    <w:p>
+      <w:pPr>
+        <w:numPr>
+          <w:ilvl w:val="0"/>
+          <w:numId w:val="7"/>
+        </w:numPr>
+        <w:spacing w:after="0" w:line="240" w:lineRule="auto"/>
+        <w:jc w:val="both"/>
+        <w:textAlignment w:val="baseline"/>
         <w:rPr>
           <w:rFonts w:ascii="Arial" w:eastAsia="Times New Roman" w:hAnsi="Arial" w:cs="Arial"/>
           <w:b/>
@@ -21,40 +122,23 @@
           <w:color w:val="000000"/>
           <w:lang w:eastAsia="es-CO"/>
         </w:rPr>
-        <w:t>PARCIAL 1</w:t>
+      </w:pPr>
+      <w:r>
+        <w:rPr>
+          <w:rFonts w:ascii="Arial" w:eastAsia="Times New Roman" w:hAnsi="Arial" w:cs="Arial"/>
+          <w:b/>
+          <w:bCs/>
+          <w:color w:val="000000"/>
+          <w:lang w:eastAsia="es-CO"/>
+        </w:rPr>
+        <w:t>Registrar información cursos:</w:t>
       </w:r>
     </w:p>
     <w:p>
       <w:pPr>
-        <w:numPr>
-          <w:ilvl w:val="0"/>
-          <w:numId w:val="1"/>
-        </w:numPr>
         <w:spacing w:after="0" w:line="240" w:lineRule="auto"/>
-        <w:textAlignment w:val="baseline"/>
-        <w:rPr>
-          <w:rFonts w:ascii="Arial" w:eastAsia="Times New Roman" w:hAnsi="Arial" w:cs="Arial"/>
-          <w:b/>
-          <w:bCs/>
-          <w:color w:val="000000"/>
-          <w:lang w:eastAsia="es-CO"/>
-        </w:rPr>
-      </w:pPr>
-      <w:r>
-        <w:rPr>
-          <w:rFonts w:ascii="Arial" w:eastAsia="Times New Roman" w:hAnsi="Arial" w:cs="Arial"/>
-          <w:b/>
-          <w:bCs/>
-          <w:color w:val="000000"/>
-          <w:lang w:eastAsia="es-CO"/>
-        </w:rPr>
-        <w:t>Registrar información cursos:</w:t>
-      </w:r>
-    </w:p>
-    <w:p>
-      <w:pPr>
-        <w:spacing w:after="0" w:line="240" w:lineRule="auto"/>
-        <w:ind w:left="720"/>
+        <w:ind w:left="1416"/>
+        <w:jc w:val="both"/>
         <w:rPr>
           <w:rFonts w:ascii="Times New Roman" w:eastAsia="Times New Roman" w:hAnsi="Times New Roman" w:cs="Times New Roman"/>
           <w:sz w:val="24"/>
@@ -77,10 +161,15 @@
       <w:pPr>
         <w:numPr>
           <w:ilvl w:val="0"/>
-          <w:numId w:val="2"/>
+          <w:numId w:val="8"/>
         </w:numPr>
+        <w:tabs>
+          <w:tab w:val="clear" w:pos="720"/>
+          <w:tab w:val="num" w:pos="1416"/>
+        </w:tabs>
         <w:spacing w:after="0" w:line="240" w:lineRule="auto"/>
-        <w:ind w:left="1440"/>
+        <w:ind w:left="2136"/>
+        <w:jc w:val="both"/>
         <w:textAlignment w:val="baseline"/>
         <w:rPr>
           <w:rFonts w:ascii="Arial" w:eastAsia="Times New Roman" w:hAnsi="Arial" w:cs="Arial"/>
@@ -101,10 +190,15 @@
       <w:pPr>
         <w:numPr>
           <w:ilvl w:val="0"/>
-          <w:numId w:val="2"/>
+          <w:numId w:val="8"/>
         </w:numPr>
+        <w:tabs>
+          <w:tab w:val="clear" w:pos="720"/>
+          <w:tab w:val="num" w:pos="1416"/>
+        </w:tabs>
         <w:spacing w:after="0" w:line="240" w:lineRule="auto"/>
-        <w:ind w:left="1440"/>
+        <w:ind w:left="2136"/>
+        <w:jc w:val="both"/>
         <w:textAlignment w:val="baseline"/>
         <w:rPr>
           <w:rFonts w:ascii="Arial" w:eastAsia="Times New Roman" w:hAnsi="Arial" w:cs="Arial"/>
@@ -125,10 +219,15 @@
       <w:pPr>
         <w:numPr>
           <w:ilvl w:val="0"/>
-          <w:numId w:val="2"/>
+          <w:numId w:val="8"/>
         </w:numPr>
+        <w:tabs>
+          <w:tab w:val="clear" w:pos="720"/>
+          <w:tab w:val="num" w:pos="1416"/>
+        </w:tabs>
         <w:spacing w:after="0" w:line="240" w:lineRule="auto"/>
-        <w:ind w:left="1440"/>
+        <w:ind w:left="2136"/>
+        <w:jc w:val="both"/>
         <w:textAlignment w:val="baseline"/>
         <w:rPr>
           <w:rFonts w:ascii="Arial" w:eastAsia="Times New Roman" w:hAnsi="Arial" w:cs="Arial"/>
@@ -139,27 +238,110 @@
       <w:r>
         <w:rPr>
           <w:rFonts w:ascii="Arial" w:eastAsia="Times New Roman" w:hAnsi="Arial" w:cs="Arial"/>
-          <w:b/>
-          <w:bCs/>
-          <w:color w:val="000000"/>
-          <w:lang w:eastAsia="es-CO"/>
-        </w:rPr>
-        <w:t> </w:t>
-      </w:r>
-      <w:proofErr w:type="spellStart"/>
-      <w:r>
-        <w:rPr>
-          <w:rFonts w:ascii="Arial" w:eastAsia="Times New Roman" w:hAnsi="Arial" w:cs="Arial"/>
-          <w:color w:val="000000"/>
-          <w:lang w:eastAsia="es-CO"/>
-        </w:rPr>
-        <w:t>creditos</w:t>
-      </w:r>
-      <w:proofErr w:type="spellEnd"/>
+          <w:color w:val="000000"/>
+          <w:lang w:eastAsia="es-CO"/>
+        </w:rPr>
+        <w:t>créditos</w:t>
+      </w:r>
     </w:p>
     <w:p>
       <w:pPr>
+        <w:numPr>
+          <w:ilvl w:val="0"/>
+          <w:numId w:val="8"/>
+        </w:numPr>
+        <w:tabs>
+          <w:tab w:val="clear" w:pos="720"/>
+          <w:tab w:val="num" w:pos="1416"/>
+        </w:tabs>
         <w:spacing w:after="0" w:line="240" w:lineRule="auto"/>
+        <w:ind w:left="2136"/>
+        <w:jc w:val="both"/>
+        <w:textAlignment w:val="baseline"/>
+        <w:rPr>
+          <w:rFonts w:ascii="Arial" w:eastAsia="Times New Roman" w:hAnsi="Arial" w:cs="Arial"/>
+          <w:color w:val="000000"/>
+          <w:lang w:eastAsia="es-CO"/>
+        </w:rPr>
+      </w:pPr>
+      <w:proofErr w:type="spellStart"/>
+      <w:r>
+        <w:rPr>
+          <w:rFonts w:ascii="Arial" w:eastAsia="Times New Roman" w:hAnsi="Arial" w:cs="Arial"/>
+          <w:color w:val="000000"/>
+          <w:lang w:eastAsia="es-CO"/>
+        </w:rPr>
+        <w:t>si</w:t>
+      </w:r>
+      <w:proofErr w:type="spellEnd"/>
+      <w:r>
+        <w:rPr>
+          <w:rFonts w:ascii="Arial" w:eastAsia="Times New Roman" w:hAnsi="Arial" w:cs="Arial"/>
+          <w:color w:val="000000"/>
+          <w:lang w:eastAsia="es-CO"/>
+        </w:rPr>
+        <w:t xml:space="preserve"> es electiva u obligatoria</w:t>
+      </w:r>
+    </w:p>
+    <w:p>
+      <w:pPr>
+        <w:numPr>
+          <w:ilvl w:val="0"/>
+          <w:numId w:val="8"/>
+        </w:numPr>
+        <w:tabs>
+          <w:tab w:val="clear" w:pos="720"/>
+          <w:tab w:val="num" w:pos="1416"/>
+        </w:tabs>
+        <w:spacing w:after="0" w:line="240" w:lineRule="auto"/>
+        <w:ind w:left="2136"/>
+        <w:jc w:val="both"/>
+        <w:textAlignment w:val="baseline"/>
+        <w:rPr>
+          <w:rFonts w:ascii="Arial" w:eastAsia="Times New Roman" w:hAnsi="Arial" w:cs="Arial"/>
+          <w:color w:val="000000"/>
+          <w:lang w:eastAsia="es-CO"/>
+        </w:rPr>
+      </w:pPr>
+      <w:r>
+        <w:rPr>
+          <w:rFonts w:ascii="Arial" w:eastAsia="Times New Roman" w:hAnsi="Arial" w:cs="Arial"/>
+          <w:color w:val="000000"/>
+          <w:lang w:eastAsia="es-CO"/>
+        </w:rPr>
+        <w:t xml:space="preserve">hora </w:t>
+      </w:r>
+      <w:proofErr w:type="spellStart"/>
+      <w:r>
+        <w:rPr>
+          <w:rFonts w:ascii="Arial" w:eastAsia="Times New Roman" w:hAnsi="Arial" w:cs="Arial"/>
+          <w:color w:val="000000"/>
+          <w:lang w:eastAsia="es-CO"/>
+        </w:rPr>
+        <w:t>limite</w:t>
+      </w:r>
+      <w:proofErr w:type="spellEnd"/>
+      <w:r>
+        <w:rPr>
+          <w:rFonts w:ascii="Arial" w:eastAsia="Times New Roman" w:hAnsi="Arial" w:cs="Arial"/>
+          <w:color w:val="000000"/>
+          <w:lang w:eastAsia="es-CO"/>
+        </w:rPr>
+        <w:t xml:space="preserve"> de estudio en el </w:t>
+      </w:r>
+      <w:r>
+        <w:rPr>
+          <w:rFonts w:ascii="Arial" w:eastAsia="Times New Roman" w:hAnsi="Arial" w:cs="Arial"/>
+          <w:color w:val="000000"/>
+          <w:lang w:eastAsia="es-CO"/>
+        </w:rPr>
+        <w:t>día</w:t>
+      </w:r>
+    </w:p>
+    <w:p>
+      <w:pPr>
+        <w:spacing w:after="0" w:line="240" w:lineRule="auto"/>
+        <w:jc w:val="both"/>
         <w:rPr>
           <w:rFonts w:ascii="Times New Roman" w:eastAsia="Times New Roman" w:hAnsi="Times New Roman" w:cs="Times New Roman"/>
           <w:sz w:val="24"/>
@@ -190,9 +372,10 @@
       <w:pPr>
         <w:numPr>
           <w:ilvl w:val="0"/>
-          <w:numId w:val="3"/>
+          <w:numId w:val="9"/>
         </w:numPr>
         <w:spacing w:after="0" w:line="240" w:lineRule="auto"/>
+        <w:jc w:val="both"/>
         <w:textAlignment w:val="baseline"/>
         <w:rPr>
           <w:rFonts w:ascii="Arial" w:eastAsia="Times New Roman" w:hAnsi="Arial" w:cs="Arial"/>
@@ -212,7 +395,6 @@
         </w:rPr>
         <w:t xml:space="preserve">Gestionar </w:t>
       </w:r>
-      <w:proofErr w:type="gramStart"/>
       <w:r>
         <w:rPr>
           <w:rFonts w:ascii="Arial" w:eastAsia="Times New Roman" w:hAnsi="Arial" w:cs="Arial"/>
@@ -221,14 +403,14 @@
           <w:color w:val="000000"/>
           <w:lang w:eastAsia="es-CO"/>
         </w:rPr>
-        <w:t>información horario</w:t>
-      </w:r>
-      <w:proofErr w:type="gramEnd"/>
+        <w:t>información horaria</w:t>
+      </w:r>
     </w:p>
     <w:p>
       <w:pPr>
         <w:spacing w:after="0" w:line="240" w:lineRule="auto"/>
-        <w:ind w:left="720"/>
+        <w:ind w:left="1416"/>
+        <w:jc w:val="both"/>
         <w:rPr>
           <w:rFonts w:ascii="Times New Roman" w:eastAsia="Times New Roman" w:hAnsi="Times New Roman" w:cs="Times New Roman"/>
           <w:sz w:val="24"/>
@@ -251,10 +433,15 @@
       <w:pPr>
         <w:numPr>
           <w:ilvl w:val="0"/>
-          <w:numId w:val="4"/>
+          <w:numId w:val="10"/>
         </w:numPr>
+        <w:tabs>
+          <w:tab w:val="clear" w:pos="720"/>
+          <w:tab w:val="num" w:pos="1416"/>
+        </w:tabs>
         <w:spacing w:after="0" w:line="240" w:lineRule="auto"/>
-        <w:ind w:left="1440"/>
+        <w:ind w:left="2136"/>
+        <w:jc w:val="both"/>
         <w:textAlignment w:val="baseline"/>
         <w:rPr>
           <w:rFonts w:ascii="Arial" w:eastAsia="Times New Roman" w:hAnsi="Arial" w:cs="Arial"/>
@@ -275,10 +462,15 @@
       <w:pPr>
         <w:numPr>
           <w:ilvl w:val="0"/>
-          <w:numId w:val="4"/>
+          <w:numId w:val="10"/>
         </w:numPr>
+        <w:tabs>
+          <w:tab w:val="clear" w:pos="720"/>
+          <w:tab w:val="num" w:pos="1416"/>
+        </w:tabs>
         <w:spacing w:after="0" w:line="240" w:lineRule="auto"/>
-        <w:ind w:left="1440"/>
+        <w:ind w:left="2136"/>
+        <w:jc w:val="both"/>
         <w:textAlignment w:val="baseline"/>
         <w:rPr>
           <w:rFonts w:ascii="Arial" w:eastAsia="Times New Roman" w:hAnsi="Arial" w:cs="Arial"/>
@@ -292,17 +484,22 @@
           <w:color w:val="000000"/>
           <w:lang w:eastAsia="es-CO"/>
         </w:rPr>
-        <w:t> hora de inicio </w:t>
+        <w:t>hora de inicio</w:t>
       </w:r>
     </w:p>
     <w:p>
       <w:pPr>
         <w:numPr>
           <w:ilvl w:val="0"/>
-          <w:numId w:val="4"/>
+          <w:numId w:val="10"/>
         </w:numPr>
+        <w:tabs>
+          <w:tab w:val="clear" w:pos="720"/>
+          <w:tab w:val="num" w:pos="1416"/>
+        </w:tabs>
         <w:spacing w:after="0" w:line="240" w:lineRule="auto"/>
-        <w:ind w:left="1440"/>
+        <w:ind w:left="2136"/>
+        <w:jc w:val="both"/>
         <w:textAlignment w:val="baseline"/>
         <w:rPr>
           <w:rFonts w:ascii="Arial" w:eastAsia="Times New Roman" w:hAnsi="Arial" w:cs="Arial"/>
@@ -316,12 +513,14 @@
           <w:color w:val="000000"/>
           <w:lang w:eastAsia="es-CO"/>
         </w:rPr>
-        <w:t> hora fin de clase</w:t>
+        <w:t>hora fin de clase</w:t>
       </w:r>
     </w:p>
     <w:p>
       <w:pPr>
         <w:spacing w:after="0" w:line="240" w:lineRule="auto"/>
+        <w:ind w:left="696"/>
+        <w:jc w:val="both"/>
         <w:rPr>
           <w:rFonts w:ascii="Times New Roman" w:eastAsia="Times New Roman" w:hAnsi="Times New Roman" w:cs="Times New Roman"/>
           <w:sz w:val="24"/>
@@ -333,7 +532,8 @@
     <w:p>
       <w:pPr>
         <w:spacing w:after="0" w:line="240" w:lineRule="auto"/>
-        <w:ind w:left="720"/>
+        <w:ind w:left="1416"/>
+        <w:jc w:val="both"/>
         <w:rPr>
           <w:rFonts w:ascii="Times New Roman" w:eastAsia="Times New Roman" w:hAnsi="Times New Roman" w:cs="Times New Roman"/>
           <w:sz w:val="24"/>
@@ -349,13 +549,14 @@
           <w:color w:val="000000"/>
           <w:lang w:eastAsia="es-CO"/>
         </w:rPr>
-        <w:t>datos base:</w:t>
+        <w:t>parámetros base:</w:t>
       </w:r>
     </w:p>
     <w:p>
       <w:pPr>
         <w:spacing w:after="0" w:line="240" w:lineRule="auto"/>
-        <w:ind w:left="720"/>
+        <w:ind w:left="1416"/>
+        <w:jc w:val="both"/>
         <w:rPr>
           <w:rFonts w:ascii="Times New Roman" w:eastAsia="Times New Roman" w:hAnsi="Times New Roman" w:cs="Times New Roman"/>
           <w:sz w:val="24"/>
@@ -363,16 +564,14 @@
           <w:lang w:eastAsia="es-CO"/>
         </w:rPr>
       </w:pPr>
-      <w:proofErr w:type="spellStart"/>
-      <w:r>
-        <w:rPr>
-          <w:rFonts w:ascii="Arial" w:eastAsia="Times New Roman" w:hAnsi="Arial" w:cs="Arial"/>
-          <w:color w:val="000000"/>
-          <w:lang w:eastAsia="es-CO"/>
-        </w:rPr>
-        <w:t>segun</w:t>
-      </w:r>
-      <w:proofErr w:type="spellEnd"/>
+      <w:r>
+        <w:rPr>
+          <w:rFonts w:ascii="Arial" w:eastAsia="Times New Roman" w:hAnsi="Arial" w:cs="Arial"/>
+          <w:color w:val="000000"/>
+          <w:lang w:eastAsia="es-CO"/>
+        </w:rPr>
+        <w:t>según</w:t>
+      </w:r>
       <w:r>
         <w:rPr>
           <w:rFonts w:ascii="Arial" w:eastAsia="Times New Roman" w:hAnsi="Arial" w:cs="Arial"/>
@@ -381,16 +580,14 @@
         </w:rPr>
         <w:t xml:space="preserve"> los </w:t>
       </w:r>
-      <w:proofErr w:type="spellStart"/>
-      <w:r>
-        <w:rPr>
-          <w:rFonts w:ascii="Arial" w:eastAsia="Times New Roman" w:hAnsi="Arial" w:cs="Arial"/>
-          <w:color w:val="000000"/>
-          <w:lang w:eastAsia="es-CO"/>
-        </w:rPr>
-        <w:t>creditos</w:t>
-      </w:r>
-      <w:proofErr w:type="spellEnd"/>
+      <w:r>
+        <w:rPr>
+          <w:rFonts w:ascii="Arial" w:eastAsia="Times New Roman" w:hAnsi="Arial" w:cs="Arial"/>
+          <w:color w:val="000000"/>
+          <w:lang w:eastAsia="es-CO"/>
+        </w:rPr>
+        <w:t>créditos</w:t>
+      </w:r>
       <w:r>
         <w:rPr>
           <w:rFonts w:ascii="Arial" w:eastAsia="Times New Roman" w:hAnsi="Arial" w:cs="Arial"/>
@@ -399,16 +596,14 @@
         </w:rPr>
         <w:t xml:space="preserve"> por materia se </w:t>
       </w:r>
-      <w:proofErr w:type="spellStart"/>
-      <w:r>
-        <w:rPr>
-          <w:rFonts w:ascii="Arial" w:eastAsia="Times New Roman" w:hAnsi="Arial" w:cs="Arial"/>
-          <w:color w:val="000000"/>
-          <w:lang w:eastAsia="es-CO"/>
-        </w:rPr>
-        <w:t>sabra</w:t>
-      </w:r>
-      <w:proofErr w:type="spellEnd"/>
+      <w:r>
+        <w:rPr>
+          <w:rFonts w:ascii="Arial" w:eastAsia="Times New Roman" w:hAnsi="Arial" w:cs="Arial"/>
+          <w:color w:val="000000"/>
+          <w:lang w:eastAsia="es-CO"/>
+        </w:rPr>
+        <w:t>sabrá</w:t>
+      </w:r>
       <w:r>
         <w:rPr>
           <w:rFonts w:ascii="Arial" w:eastAsia="Times New Roman" w:hAnsi="Arial" w:cs="Arial"/>
@@ -421,6 +616,8 @@
     <w:p>
       <w:pPr>
         <w:spacing w:after="0" w:line="240" w:lineRule="auto"/>
+        <w:ind w:left="696"/>
+        <w:jc w:val="both"/>
         <w:rPr>
           <w:rFonts w:ascii="Times New Roman" w:eastAsia="Times New Roman" w:hAnsi="Times New Roman" w:cs="Times New Roman"/>
           <w:sz w:val="24"/>
@@ -442,10 +639,15 @@
       <w:pPr>
         <w:numPr>
           <w:ilvl w:val="0"/>
-          <w:numId w:val="5"/>
+          <w:numId w:val="11"/>
         </w:numPr>
+        <w:tabs>
+          <w:tab w:val="clear" w:pos="720"/>
+          <w:tab w:val="num" w:pos="1416"/>
+        </w:tabs>
         <w:spacing w:after="0" w:line="240" w:lineRule="auto"/>
-        <w:ind w:left="1440"/>
+        <w:ind w:left="2136"/>
+        <w:jc w:val="both"/>
         <w:textAlignment w:val="baseline"/>
         <w:rPr>
           <w:rFonts w:ascii="Arial" w:eastAsia="Times New Roman" w:hAnsi="Arial" w:cs="Arial"/>
@@ -461,33 +663,36 @@
         </w:rPr>
         <w:t xml:space="preserve">si la materia tiene 3 </w:t>
       </w:r>
-      <w:proofErr w:type="spellStart"/>
-      <w:r>
-        <w:rPr>
-          <w:rFonts w:ascii="Arial" w:eastAsia="Times New Roman" w:hAnsi="Arial" w:cs="Arial"/>
-          <w:color w:val="000000"/>
-          <w:lang w:eastAsia="es-CO"/>
-        </w:rPr>
-        <w:t>creditos</w:t>
-      </w:r>
-      <w:proofErr w:type="spellEnd"/>
-      <w:r>
-        <w:rPr>
-          <w:rFonts w:ascii="Arial" w:eastAsia="Times New Roman" w:hAnsi="Arial" w:cs="Arial"/>
-          <w:color w:val="000000"/>
-          <w:lang w:eastAsia="es-CO"/>
-        </w:rPr>
-        <w:t xml:space="preserve"> tiene 4 HTD por semana </w:t>
+      <w:r>
+        <w:rPr>
+          <w:rFonts w:ascii="Arial" w:eastAsia="Times New Roman" w:hAnsi="Arial" w:cs="Arial"/>
+          <w:color w:val="000000"/>
+          <w:lang w:eastAsia="es-CO"/>
+        </w:rPr>
+        <w:t>créditos</w:t>
+      </w:r>
+      <w:r>
+        <w:rPr>
+          <w:rFonts w:ascii="Arial" w:eastAsia="Times New Roman" w:hAnsi="Arial" w:cs="Arial"/>
+          <w:color w:val="000000"/>
+          <w:lang w:eastAsia="es-CO"/>
+        </w:rPr>
+        <w:t xml:space="preserve"> tiene 4 HTD por semana</w:t>
       </w:r>
     </w:p>
     <w:p>
       <w:pPr>
         <w:numPr>
           <w:ilvl w:val="0"/>
-          <w:numId w:val="5"/>
+          <w:numId w:val="11"/>
         </w:numPr>
+        <w:tabs>
+          <w:tab w:val="clear" w:pos="720"/>
+          <w:tab w:val="num" w:pos="1416"/>
+        </w:tabs>
         <w:spacing w:after="0" w:line="240" w:lineRule="auto"/>
-        <w:ind w:left="1440"/>
+        <w:ind w:left="2136"/>
+        <w:jc w:val="both"/>
         <w:textAlignment w:val="baseline"/>
         <w:rPr>
           <w:rFonts w:ascii="Arial" w:eastAsia="Times New Roman" w:hAnsi="Arial" w:cs="Arial"/>
@@ -503,33 +708,36 @@
         </w:rPr>
         <w:t xml:space="preserve">si la materia tiene 4 </w:t>
       </w:r>
-      <w:proofErr w:type="spellStart"/>
-      <w:r>
-        <w:rPr>
-          <w:rFonts w:ascii="Arial" w:eastAsia="Times New Roman" w:hAnsi="Arial" w:cs="Arial"/>
-          <w:color w:val="000000"/>
-          <w:lang w:eastAsia="es-CO"/>
-        </w:rPr>
-        <w:t>creditos</w:t>
-      </w:r>
-      <w:proofErr w:type="spellEnd"/>
-      <w:r>
-        <w:rPr>
-          <w:rFonts w:ascii="Arial" w:eastAsia="Times New Roman" w:hAnsi="Arial" w:cs="Arial"/>
-          <w:color w:val="000000"/>
-          <w:lang w:eastAsia="es-CO"/>
-        </w:rPr>
-        <w:t xml:space="preserve"> tiene 7 HTD por semana </w:t>
+      <w:r>
+        <w:rPr>
+          <w:rFonts w:ascii="Arial" w:eastAsia="Times New Roman" w:hAnsi="Arial" w:cs="Arial"/>
+          <w:color w:val="000000"/>
+          <w:lang w:eastAsia="es-CO"/>
+        </w:rPr>
+        <w:t>créditos</w:t>
+      </w:r>
+      <w:r>
+        <w:rPr>
+          <w:rFonts w:ascii="Arial" w:eastAsia="Times New Roman" w:hAnsi="Arial" w:cs="Arial"/>
+          <w:color w:val="000000"/>
+          <w:lang w:eastAsia="es-CO"/>
+        </w:rPr>
+        <w:t xml:space="preserve"> tiene 7 HTD por semana</w:t>
       </w:r>
     </w:p>
     <w:p>
       <w:pPr>
         <w:numPr>
           <w:ilvl w:val="0"/>
-          <w:numId w:val="5"/>
+          <w:numId w:val="11"/>
         </w:numPr>
+        <w:tabs>
+          <w:tab w:val="clear" w:pos="720"/>
+          <w:tab w:val="num" w:pos="1416"/>
+        </w:tabs>
         <w:spacing w:after="0" w:line="240" w:lineRule="auto"/>
-        <w:ind w:left="1440"/>
+        <w:ind w:left="2136"/>
+        <w:jc w:val="both"/>
         <w:textAlignment w:val="baseline"/>
         <w:rPr>
           <w:rFonts w:ascii="Arial" w:eastAsia="Times New Roman" w:hAnsi="Arial" w:cs="Arial"/>
@@ -550,10 +758,15 @@
       <w:pPr>
         <w:numPr>
           <w:ilvl w:val="0"/>
-          <w:numId w:val="5"/>
+          <w:numId w:val="11"/>
         </w:numPr>
+        <w:tabs>
+          <w:tab w:val="clear" w:pos="720"/>
+          <w:tab w:val="num" w:pos="1416"/>
+        </w:tabs>
         <w:spacing w:after="0" w:line="240" w:lineRule="auto"/>
-        <w:ind w:left="1440"/>
+        <w:ind w:left="2136"/>
+        <w:jc w:val="both"/>
         <w:textAlignment w:val="baseline"/>
         <w:rPr>
           <w:rFonts w:ascii="Arial" w:eastAsia="Times New Roman" w:hAnsi="Arial" w:cs="Arial"/>
@@ -569,33 +782,36 @@
         </w:rPr>
         <w:t xml:space="preserve">si la materia tiene 1 </w:t>
       </w:r>
-      <w:proofErr w:type="spellStart"/>
-      <w:r>
-        <w:rPr>
-          <w:rFonts w:ascii="Arial" w:eastAsia="Times New Roman" w:hAnsi="Arial" w:cs="Arial"/>
-          <w:color w:val="000000"/>
-          <w:lang w:eastAsia="es-CO"/>
-        </w:rPr>
-        <w:t>credito</w:t>
-      </w:r>
-      <w:proofErr w:type="spellEnd"/>
-      <w:r>
-        <w:rPr>
-          <w:rFonts w:ascii="Arial" w:eastAsia="Times New Roman" w:hAnsi="Arial" w:cs="Arial"/>
-          <w:color w:val="000000"/>
-          <w:lang w:eastAsia="es-CO"/>
-        </w:rPr>
-        <w:t xml:space="preserve"> tiene 2 HTD por semana </w:t>
+      <w:r>
+        <w:rPr>
+          <w:rFonts w:ascii="Arial" w:eastAsia="Times New Roman" w:hAnsi="Arial" w:cs="Arial"/>
+          <w:color w:val="000000"/>
+          <w:lang w:eastAsia="es-CO"/>
+        </w:rPr>
+        <w:t>crédito</w:t>
+      </w:r>
+      <w:r>
+        <w:rPr>
+          <w:rFonts w:ascii="Arial" w:eastAsia="Times New Roman" w:hAnsi="Arial" w:cs="Arial"/>
+          <w:color w:val="000000"/>
+          <w:lang w:eastAsia="es-CO"/>
+        </w:rPr>
+        <w:t xml:space="preserve"> tiene 2 HTD por semana</w:t>
       </w:r>
     </w:p>
     <w:p>
       <w:pPr>
         <w:numPr>
           <w:ilvl w:val="0"/>
-          <w:numId w:val="5"/>
+          <w:numId w:val="11"/>
         </w:numPr>
+        <w:tabs>
+          <w:tab w:val="clear" w:pos="720"/>
+          <w:tab w:val="num" w:pos="1416"/>
+        </w:tabs>
         <w:spacing w:after="0" w:line="240" w:lineRule="auto"/>
-        <w:ind w:left="1440"/>
+        <w:ind w:left="2136"/>
+        <w:jc w:val="both"/>
         <w:textAlignment w:val="baseline"/>
         <w:rPr>
           <w:rFonts w:ascii="Arial" w:eastAsia="Times New Roman" w:hAnsi="Arial" w:cs="Arial"/>
@@ -611,28 +827,111 @@
         </w:rPr>
         <w:t xml:space="preserve">si la materia tiene 2 </w:t>
       </w:r>
-      <w:proofErr w:type="spellStart"/>
-      <w:r>
-        <w:rPr>
-          <w:rFonts w:ascii="Arial" w:eastAsia="Times New Roman" w:hAnsi="Arial" w:cs="Arial"/>
-          <w:color w:val="000000"/>
-          <w:lang w:eastAsia="es-CO"/>
-        </w:rPr>
-        <w:t>creditos</w:t>
-      </w:r>
-      <w:proofErr w:type="spellEnd"/>
-      <w:r>
-        <w:rPr>
-          <w:rFonts w:ascii="Arial" w:eastAsia="Times New Roman" w:hAnsi="Arial" w:cs="Arial"/>
-          <w:color w:val="000000"/>
-          <w:lang w:eastAsia="es-CO"/>
-        </w:rPr>
-        <w:t xml:space="preserve"> tiene 6 HTD por semana </w:t>
+      <w:r>
+        <w:rPr>
+          <w:rFonts w:ascii="Arial" w:eastAsia="Times New Roman" w:hAnsi="Arial" w:cs="Arial"/>
+          <w:color w:val="000000"/>
+          <w:lang w:eastAsia="es-CO"/>
+        </w:rPr>
+        <w:t>créditos</w:t>
+      </w:r>
+      <w:r>
+        <w:rPr>
+          <w:rFonts w:ascii="Arial" w:eastAsia="Times New Roman" w:hAnsi="Arial" w:cs="Arial"/>
+          <w:color w:val="000000"/>
+          <w:lang w:eastAsia="es-CO"/>
+        </w:rPr>
+        <w:t xml:space="preserve"> tiene 6 HTD por semana</w:t>
       </w:r>
     </w:p>
     <w:p>
       <w:pPr>
+        <w:numPr>
+          <w:ilvl w:val="0"/>
+          <w:numId w:val="11"/>
+        </w:numPr>
+        <w:tabs>
+          <w:tab w:val="clear" w:pos="720"/>
+          <w:tab w:val="num" w:pos="1416"/>
+        </w:tabs>
         <w:spacing w:after="0" w:line="240" w:lineRule="auto"/>
+        <w:ind w:left="2136"/>
+        <w:jc w:val="both"/>
+        <w:textAlignment w:val="baseline"/>
+        <w:rPr>
+          <w:rFonts w:ascii="Arial" w:eastAsia="Times New Roman" w:hAnsi="Arial" w:cs="Arial"/>
+          <w:color w:val="000000"/>
+          <w:lang w:eastAsia="es-CO"/>
+        </w:rPr>
+      </w:pPr>
+      <w:proofErr w:type="spellStart"/>
+      <w:r>
+        <w:rPr>
+          <w:rFonts w:ascii="Arial" w:eastAsia="Times New Roman" w:hAnsi="Arial" w:cs="Arial"/>
+          <w:color w:val="000000"/>
+          <w:lang w:eastAsia="es-CO"/>
+        </w:rPr>
+        <w:t>si</w:t>
+      </w:r>
+      <w:proofErr w:type="spellEnd"/>
+      <w:r>
+        <w:rPr>
+          <w:rFonts w:ascii="Arial" w:eastAsia="Times New Roman" w:hAnsi="Arial" w:cs="Arial"/>
+          <w:color w:val="000000"/>
+          <w:lang w:eastAsia="es-CO"/>
+        </w:rPr>
+        <w:t xml:space="preserve"> es electiva deberá el programa pedir </w:t>
+      </w:r>
+      <w:r>
+        <w:rPr>
+          <w:rFonts w:ascii="Arial" w:eastAsia="Times New Roman" w:hAnsi="Arial" w:cs="Arial"/>
+          <w:color w:val="000000"/>
+          <w:lang w:eastAsia="es-CO"/>
+        </w:rPr>
+        <w:t>créditos</w:t>
+      </w:r>
+      <w:r>
+        <w:rPr>
+          <w:rFonts w:ascii="Arial" w:eastAsia="Times New Roman" w:hAnsi="Arial" w:cs="Arial"/>
+          <w:color w:val="000000"/>
+          <w:lang w:eastAsia="es-CO"/>
+        </w:rPr>
+        <w:t xml:space="preserve"> y HTD</w:t>
+      </w:r>
+    </w:p>
+    <w:p>
+      <w:pPr>
+        <w:numPr>
+          <w:ilvl w:val="0"/>
+          <w:numId w:val="11"/>
+        </w:numPr>
+        <w:tabs>
+          <w:tab w:val="clear" w:pos="720"/>
+          <w:tab w:val="num" w:pos="1416"/>
+        </w:tabs>
+        <w:spacing w:after="0" w:line="240" w:lineRule="auto"/>
+        <w:ind w:left="2136"/>
+        <w:jc w:val="both"/>
+        <w:textAlignment w:val="baseline"/>
+        <w:rPr>
+          <w:rFonts w:ascii="Arial" w:eastAsia="Times New Roman" w:hAnsi="Arial" w:cs="Arial"/>
+          <w:color w:val="000000"/>
+          <w:lang w:eastAsia="es-CO"/>
+        </w:rPr>
+      </w:pPr>
+      <w:r>
+        <w:rPr>
+          <w:rFonts w:ascii="Arial" w:eastAsia="Times New Roman" w:hAnsi="Arial" w:cs="Arial"/>
+          <w:color w:val="000000"/>
+          <w:lang w:eastAsia="es-CO"/>
+        </w:rPr>
+        <w:t>todos los días inician a las 6am</w:t>
+      </w:r>
+    </w:p>
+    <w:p>
+      <w:pPr>
+        <w:spacing w:after="0" w:line="240" w:lineRule="auto"/>
+        <w:jc w:val="both"/>
         <w:rPr>
           <w:rFonts w:ascii="Times New Roman" w:eastAsia="Times New Roman" w:hAnsi="Times New Roman" w:cs="Times New Roman"/>
           <w:sz w:val="24"/>
@@ -663,9 +962,10 @@
       <w:pPr>
         <w:numPr>
           <w:ilvl w:val="0"/>
-          <w:numId w:val="6"/>
+          <w:numId w:val="12"/>
         </w:numPr>
         <w:spacing w:after="0" w:line="240" w:lineRule="auto"/>
+        <w:jc w:val="both"/>
         <w:textAlignment w:val="baseline"/>
         <w:rPr>
           <w:rFonts w:ascii="Arial" w:eastAsia="Times New Roman" w:hAnsi="Arial" w:cs="Arial"/>
@@ -683,13 +983,14 @@
           <w:color w:val="000000"/>
           <w:lang w:eastAsia="es-CO"/>
         </w:rPr>
-        <w:t>Gestionar jornadas de estudio </w:t>
+        <w:t>Gestionar jornadas de estudio</w:t>
       </w:r>
     </w:p>
     <w:p>
       <w:pPr>
         <w:spacing w:after="0" w:line="240" w:lineRule="auto"/>
-        <w:ind w:left="720"/>
+        <w:ind w:left="1416"/>
+        <w:jc w:val="both"/>
         <w:rPr>
           <w:rFonts w:ascii="Times New Roman" w:eastAsia="Times New Roman" w:hAnsi="Times New Roman" w:cs="Times New Roman"/>
           <w:sz w:val="24"/>
@@ -713,7 +1014,115 @@
           <w:color w:val="000000"/>
           <w:lang w:eastAsia="es-CO"/>
         </w:rPr>
-        <w:t>inicialmente con los datos base y con los datos de las variables de entrada se establecerá el horario base de HTD por semana</w:t>
+        <w:t>inicialmente con los parámetros base y con los datos de las variables de entrada se establecerá el horario base de HTD por semana</w:t>
+      </w:r>
+    </w:p>
+    <w:p>
+      <w:pPr>
+        <w:spacing w:after="0" w:line="240" w:lineRule="auto"/>
+        <w:ind w:left="696"/>
+        <w:jc w:val="both"/>
+        <w:rPr>
+          <w:rFonts w:ascii="Times New Roman" w:eastAsia="Times New Roman" w:hAnsi="Times New Roman" w:cs="Times New Roman"/>
+          <w:sz w:val="24"/>
+          <w:szCs w:val="24"/>
+          <w:lang w:eastAsia="es-CO"/>
+        </w:rPr>
+      </w:pPr>
+    </w:p>
+    <w:p>
+      <w:pPr>
+        <w:spacing w:after="0" w:line="240" w:lineRule="auto"/>
+        <w:ind w:left="1416"/>
+        <w:jc w:val="both"/>
+        <w:rPr>
+          <w:rFonts w:ascii="Times New Roman" w:eastAsia="Times New Roman" w:hAnsi="Times New Roman" w:cs="Times New Roman"/>
+          <w:sz w:val="24"/>
+          <w:szCs w:val="24"/>
+          <w:lang w:eastAsia="es-CO"/>
+        </w:rPr>
+      </w:pPr>
+      <w:r>
+        <w:rPr>
+          <w:rFonts w:ascii="Arial" w:eastAsia="Times New Roman" w:hAnsi="Arial" w:cs="Arial"/>
+          <w:color w:val="000000"/>
+          <w:lang w:eastAsia="es-CO"/>
+        </w:rPr>
+        <w:t xml:space="preserve">seguido a esto el programa sugiere un tiempo de descanso de una hora para almorzar u otra actividad intermediando el </w:t>
+      </w:r>
+      <w:r>
+        <w:rPr>
+          <w:rFonts w:ascii="Arial" w:eastAsia="Times New Roman" w:hAnsi="Arial" w:cs="Arial"/>
+          <w:color w:val="000000"/>
+          <w:lang w:eastAsia="es-CO"/>
+        </w:rPr>
+        <w:t>día</w:t>
+      </w:r>
+    </w:p>
+    <w:p>
+      <w:pPr>
+        <w:spacing w:after="0" w:line="240" w:lineRule="auto"/>
+        <w:ind w:left="696"/>
+        <w:jc w:val="both"/>
+        <w:rPr>
+          <w:rFonts w:ascii="Times New Roman" w:eastAsia="Times New Roman" w:hAnsi="Times New Roman" w:cs="Times New Roman"/>
+          <w:sz w:val="24"/>
+          <w:szCs w:val="24"/>
+          <w:lang w:eastAsia="es-CO"/>
+        </w:rPr>
+      </w:pPr>
+    </w:p>
+    <w:p>
+      <w:pPr>
+        <w:spacing w:after="0" w:line="240" w:lineRule="auto"/>
+        <w:ind w:left="1416"/>
+        <w:jc w:val="both"/>
+        <w:rPr>
+          <w:rFonts w:ascii="Times New Roman" w:eastAsia="Times New Roman" w:hAnsi="Times New Roman" w:cs="Times New Roman"/>
+          <w:sz w:val="24"/>
+          <w:szCs w:val="24"/>
+          <w:lang w:eastAsia="es-CO"/>
+        </w:rPr>
+      </w:pPr>
+      <w:r>
+        <w:rPr>
+          <w:rFonts w:ascii="Arial" w:eastAsia="Times New Roman" w:hAnsi="Arial" w:cs="Arial"/>
+          <w:color w:val="000000"/>
+          <w:lang w:eastAsia="es-CO"/>
+        </w:rPr>
+        <w:t xml:space="preserve">debido a que conocemos la hora límite de estudio, la hora de inicio </w:t>
+      </w:r>
+      <w:r>
+        <w:rPr>
+          <w:rFonts w:ascii="Arial" w:eastAsia="Times New Roman" w:hAnsi="Arial" w:cs="Arial"/>
+          <w:color w:val="000000"/>
+          <w:lang w:eastAsia="es-CO"/>
+        </w:rPr>
+        <w:t>del</w:t>
+      </w:r>
+      <w:r>
+        <w:rPr>
+          <w:rFonts w:ascii="Arial" w:eastAsia="Times New Roman" w:hAnsi="Arial" w:cs="Arial"/>
+          <w:color w:val="000000"/>
+          <w:lang w:eastAsia="es-CO"/>
+        </w:rPr>
+        <w:t xml:space="preserve"> </w:t>
+      </w:r>
+      <w:r>
+        <w:rPr>
+          <w:rFonts w:ascii="Arial" w:eastAsia="Times New Roman" w:hAnsi="Arial" w:cs="Arial"/>
+          <w:color w:val="000000"/>
+          <w:lang w:eastAsia="es-CO"/>
+        </w:rPr>
+        <w:t>día</w:t>
+      </w:r>
+      <w:r>
+        <w:rPr>
+          <w:rFonts w:ascii="Arial" w:eastAsia="Times New Roman" w:hAnsi="Arial" w:cs="Arial"/>
+          <w:color w:val="000000"/>
+          <w:lang w:eastAsia="es-CO"/>
+        </w:rPr>
+        <w:t xml:space="preserve"> académico, y las horas de receso entonces, las horas sobrantes se distribuyen según las materias y sus HTI es decir se hará un programa que distribuya las HTI de manera que se establezca un horario sugerido para el usuario por semana</w:t>
       </w:r>
     </w:p>
     <w:p/>
@@ -843,6 +1252,119 @@
     </w:lvl>
   </w:abstractNum>
   <w:abstractNum w:abstractNumId="1" w15:restartNumberingAfterBreak="0">
+    <w:nsid w:val="0D593AAF"/>
+    <w:multiLevelType w:val="multilevel"/>
+    <w:tmpl w:val="F76C9064"/>
+    <w:lvl w:ilvl="0">
+      <w:start w:val="3"/>
+      <w:numFmt w:val="decimal"/>
+      <w:lvlText w:val="%1."/>
+      <w:lvlJc w:val="left"/>
+      <w:pPr>
+        <w:tabs>
+          <w:tab w:val="num" w:pos="720"/>
+        </w:tabs>
+        <w:ind w:left="720" w:hanging="360"/>
+      </w:pPr>
+    </w:lvl>
+    <w:lvl w:ilvl="1" w:tentative="1">
+      <w:start w:val="1"/>
+      <w:numFmt w:val="decimal"/>
+      <w:lvlText w:val="%2."/>
+      <w:lvlJc w:val="left"/>
+      <w:pPr>
+        <w:tabs>
+          <w:tab w:val="num" w:pos="1440"/>
+        </w:tabs>
+        <w:ind w:left="1440" w:hanging="360"/>
+      </w:pPr>
+    </w:lvl>
+    <w:lvl w:ilvl="2" w:tentative="1">
+      <w:start w:val="1"/>
+      <w:numFmt w:val="decimal"/>
+      <w:lvlText w:val="%3."/>
+      <w:lvlJc w:val="left"/>
+      <w:pPr>
+        <w:tabs>
+          <w:tab w:val="num" w:pos="2160"/>
+        </w:tabs>
+        <w:ind w:left="2160" w:hanging="360"/>
+      </w:pPr>
+    </w:lvl>
+    <w:lvl w:ilvl="3" w:tentative="1">
+      <w:start w:val="1"/>
+      <w:numFmt w:val="decimal"/>
+      <w:lvlText w:val="%4."/>
+      <w:lvlJc w:val="left"/>
+      <w:pPr>
+        <w:tabs>
+          <w:tab w:val="num" w:pos="2880"/>
+        </w:tabs>
+        <w:ind w:left="2880" w:hanging="360"/>
+      </w:pPr>
+    </w:lvl>
+    <w:lvl w:ilvl="4" w:tentative="1">
+      <w:start w:val="1"/>
+      <w:numFmt w:val="decimal"/>
+      <w:lvlText w:val="%5."/>
+      <w:lvlJc w:val="left"/>
+      <w:pPr>
+        <w:tabs>
+          <w:tab w:val="num" w:pos="3600"/>
+        </w:tabs>
+        <w:ind w:left="3600" w:hanging="360"/>
+      </w:pPr>
+    </w:lvl>
+    <w:lvl w:ilvl="5" w:tentative="1">
+      <w:start w:val="1"/>
+      <w:numFmt w:val="decimal"/>
+      <w:lvlText w:val="%6."/>
+      <w:lvlJc w:val="left"/>
+      <w:pPr>
+        <w:tabs>
+          <w:tab w:val="num" w:pos="4320"/>
+        </w:tabs>
+        <w:ind w:left="4320" w:hanging="360"/>
+      </w:pPr>
+    </w:lvl>
+    <w:lvl w:ilvl="6" w:tentative="1">
+      <w:start w:val="1"/>
+      <w:numFmt w:val="decimal"/>
+      <w:lvlText w:val="%7."/>
+      <w:lvlJc w:val="left"/>
+      <w:pPr>
+        <w:tabs>
+          <w:tab w:val="num" w:pos="5040"/>
+        </w:tabs>
+        <w:ind w:left="5040" w:hanging="360"/>
+      </w:pPr>
+    </w:lvl>
+    <w:lvl w:ilvl="7" w:tentative="1">
+      <w:start w:val="1"/>
+      <w:numFmt w:val="decimal"/>
+      <w:lvlText w:val="%8."/>
+      <w:lvlJc w:val="left"/>
+      <w:pPr>
+        <w:tabs>
+          <w:tab w:val="num" w:pos="5760"/>
+        </w:tabs>
+        <w:ind w:left="5760" w:hanging="360"/>
+      </w:pPr>
+    </w:lvl>
+    <w:lvl w:ilvl="8" w:tentative="1">
+      <w:start w:val="1"/>
+      <w:numFmt w:val="decimal"/>
+      <w:lvlText w:val="%9."/>
+      <w:lvlJc w:val="left"/>
+      <w:pPr>
+        <w:tabs>
+          <w:tab w:val="num" w:pos="6480"/>
+        </w:tabs>
+        <w:ind w:left="6480" w:hanging="360"/>
+      </w:pPr>
+    </w:lvl>
+  </w:abstractNum>
+  <w:abstractNum w:abstractNumId="2" w15:restartNumberingAfterBreak="0">
     <w:nsid w:val="10360F18"/>
     <w:multiLevelType w:val="multilevel"/>
     <w:tmpl w:val="830CD460"/>
@@ -991,7 +1513,156 @@
       </w:rPr>
     </w:lvl>
   </w:abstractNum>
-  <w:abstractNum w:abstractNumId="2" w15:restartNumberingAfterBreak="0">
+  <w:abstractNum w:abstractNumId="3" w15:restartNumberingAfterBreak="0">
+    <w:nsid w:val="13AD197E"/>
+    <w:multiLevelType w:val="multilevel"/>
+    <w:tmpl w:val="4BFC81B8"/>
+    <w:lvl w:ilvl="0">
+      <w:start w:val="1"/>
+      <w:numFmt w:val="bullet"/>
+      <w:lvlText w:val=""/>
+      <w:lvlJc w:val="left"/>
+      <w:pPr>
+        <w:tabs>
+          <w:tab w:val="num" w:pos="720"/>
+        </w:tabs>
+        <w:ind w:left="720" w:hanging="360"/>
+      </w:pPr>
+      <w:rPr>
+        <w:rFonts w:ascii="Symbol" w:hAnsi="Symbol" w:hint="default"/>
+        <w:sz w:val="20"/>
+      </w:rPr>
+    </w:lvl>
+    <w:lvl w:ilvl="1" w:tentative="1">
+      <w:start w:val="1"/>
+      <w:numFmt w:val="bullet"/>
+      <w:lvlText w:val="o"/>
+      <w:lvlJc w:val="left"/>
+      <w:pPr>
+        <w:tabs>
+          <w:tab w:val="num" w:pos="1440"/>
+        </w:tabs>
+        <w:ind w:left="1440" w:hanging="360"/>
+      </w:pPr>
+      <w:rPr>
+        <w:rFonts w:ascii="Courier New" w:hAnsi="Courier New" w:hint="default"/>
+        <w:sz w:val="20"/>
+      </w:rPr>
+    </w:lvl>
+    <w:lvl w:ilvl="2" w:tentative="1">
+      <w:start w:val="1"/>
+      <w:numFmt w:val="bullet"/>
+      <w:lvlText w:val=""/>
+      <w:lvlJc w:val="left"/>
+      <w:pPr>
+        <w:tabs>
+          <w:tab w:val="num" w:pos="2160"/>
+        </w:tabs>
+        <w:ind w:left="2160" w:hanging="360"/>
+      </w:pPr>
+      <w:rPr>
+        <w:rFonts w:ascii="Wingdings" w:hAnsi="Wingdings" w:hint="default"/>
+        <w:sz w:val="20"/>
+      </w:rPr>
+    </w:lvl>
+    <w:lvl w:ilvl="3" w:tentative="1">
+      <w:start w:val="1"/>
+      <w:numFmt w:val="bullet"/>
+      <w:lvlText w:val=""/>
+      <w:lvlJc w:val="left"/>
+      <w:pPr>
+        <w:tabs>
+          <w:tab w:val="num" w:pos="2880"/>
+        </w:tabs>
+        <w:ind w:left="2880" w:hanging="360"/>
+      </w:pPr>
+      <w:rPr>
+        <w:rFonts w:ascii="Wingdings" w:hAnsi="Wingdings" w:hint="default"/>
+        <w:sz w:val="20"/>
+      </w:rPr>
+    </w:lvl>
+    <w:lvl w:ilvl="4" w:tentative="1">
+      <w:start w:val="1"/>
+      <w:numFmt w:val="bullet"/>
+      <w:lvlText w:val=""/>
+      <w:lvlJc w:val="left"/>
+      <w:pPr>
+        <w:tabs>
+          <w:tab w:val="num" w:pos="3600"/>
+        </w:tabs>
+        <w:ind w:left="3600" w:hanging="360"/>
+      </w:pPr>
+      <w:rPr>
+        <w:rFonts w:ascii="Wingdings" w:hAnsi="Wingdings" w:hint="default"/>
+        <w:sz w:val="20"/>
+      </w:rPr>
+    </w:lvl>
+    <w:lvl w:ilvl="5" w:tentative="1">
+      <w:start w:val="1"/>
+      <w:numFmt w:val="bullet"/>
+      <w:lvlText w:val=""/>
+      <w:lvlJc w:val="left"/>
+      <w:pPr>
+        <w:tabs>
+          <w:tab w:val="num" w:pos="4320"/>
+        </w:tabs>
+        <w:ind w:left="4320" w:hanging="360"/>
+      </w:pPr>
+      <w:rPr>
+        <w:rFonts w:ascii="Wingdings" w:hAnsi="Wingdings" w:hint="default"/>
+        <w:sz w:val="20"/>
+      </w:rPr>
+    </w:lvl>
+    <w:lvl w:ilvl="6" w:tentative="1">
+      <w:start w:val="1"/>
+      <w:numFmt w:val="bullet"/>
+      <w:lvlText w:val=""/>
+      <w:lvlJc w:val="left"/>
+      <w:pPr>
+        <w:tabs>
+          <w:tab w:val="num" w:pos="5040"/>
+        </w:tabs>
+        <w:ind w:left="5040" w:hanging="360"/>
+      </w:pPr>
+      <w:rPr>
+        <w:rFonts w:ascii="Wingdings" w:hAnsi="Wingdings" w:hint="default"/>
+        <w:sz w:val="20"/>
+      </w:rPr>
+    </w:lvl>
+    <w:lvl w:ilvl="7" w:tentative="1">
+      <w:start w:val="1"/>
+      <w:numFmt w:val="bullet"/>
+      <w:lvlText w:val=""/>
+      <w:lvlJc w:val="left"/>
+      <w:pPr>
+        <w:tabs>
+          <w:tab w:val="num" w:pos="5760"/>
+        </w:tabs>
+        <w:ind w:left="5760" w:hanging="360"/>
+      </w:pPr>
+      <w:rPr>
+        <w:rFonts w:ascii="Wingdings" w:hAnsi="Wingdings" w:hint="default"/>
+        <w:sz w:val="20"/>
+      </w:rPr>
+    </w:lvl>
+    <w:lvl w:ilvl="8" w:tentative="1">
+      <w:start w:val="1"/>
+      <w:numFmt w:val="bullet"/>
+      <w:lvlText w:val=""/>
+      <w:lvlJc w:val="left"/>
+      <w:pPr>
+        <w:tabs>
+          <w:tab w:val="num" w:pos="6480"/>
+        </w:tabs>
+        <w:ind w:left="6480" w:hanging="360"/>
+      </w:pPr>
+      <w:rPr>
+        <w:rFonts w:ascii="Wingdings" w:hAnsi="Wingdings" w:hint="default"/>
+        <w:sz w:val="20"/>
+      </w:rPr>
+    </w:lvl>
+  </w:abstractNum>
+  <w:abstractNum w:abstractNumId="4" w15:restartNumberingAfterBreak="0">
     <w:nsid w:val="24D53818"/>
     <w:multiLevelType w:val="multilevel"/>
     <w:tmpl w:val="48DCAFC4"/>
@@ -1104,7 +1775,7 @@
       </w:pPr>
     </w:lvl>
   </w:abstractNum>
-  <w:abstractNum w:abstractNumId="3" w15:restartNumberingAfterBreak="0">
+  <w:abstractNum w:abstractNumId="5" w15:restartNumberingAfterBreak="0">
     <w:nsid w:val="2BD124DF"/>
     <w:multiLevelType w:val="multilevel"/>
     <w:tmpl w:val="7B2A7338"/>
@@ -1217,7 +1888,269 @@
       </w:pPr>
     </w:lvl>
   </w:abstractNum>
-  <w:abstractNum w:abstractNumId="4" w15:restartNumberingAfterBreak="0">
+  <w:abstractNum w:abstractNumId="6" w15:restartNumberingAfterBreak="0">
+    <w:nsid w:val="3626062A"/>
+    <w:multiLevelType w:val="multilevel"/>
+    <w:tmpl w:val="56BAAB4C"/>
+    <w:lvl w:ilvl="0">
+      <w:start w:val="1"/>
+      <w:numFmt w:val="decimal"/>
+      <w:lvlText w:val="%1."/>
+      <w:lvlJc w:val="left"/>
+      <w:pPr>
+        <w:tabs>
+          <w:tab w:val="num" w:pos="720"/>
+        </w:tabs>
+        <w:ind w:left="720" w:hanging="360"/>
+      </w:pPr>
+    </w:lvl>
+    <w:lvl w:ilvl="1" w:tentative="1">
+      <w:start w:val="1"/>
+      <w:numFmt w:val="decimal"/>
+      <w:lvlText w:val="%2."/>
+      <w:lvlJc w:val="left"/>
+      <w:pPr>
+        <w:tabs>
+          <w:tab w:val="num" w:pos="1440"/>
+        </w:tabs>
+        <w:ind w:left="1440" w:hanging="360"/>
+      </w:pPr>
+    </w:lvl>
+    <w:lvl w:ilvl="2" w:tentative="1">
+      <w:start w:val="1"/>
+      <w:numFmt w:val="decimal"/>
+      <w:lvlText w:val="%3."/>
+      <w:lvlJc w:val="left"/>
+      <w:pPr>
+        <w:tabs>
+          <w:tab w:val="num" w:pos="2160"/>
+        </w:tabs>
+        <w:ind w:left="2160" w:hanging="360"/>
+      </w:pPr>
+    </w:lvl>
+    <w:lvl w:ilvl="3" w:tentative="1">
+      <w:start w:val="1"/>
+      <w:numFmt w:val="decimal"/>
+      <w:lvlText w:val="%4."/>
+      <w:lvlJc w:val="left"/>
+      <w:pPr>
+        <w:tabs>
+          <w:tab w:val="num" w:pos="2880"/>
+        </w:tabs>
+        <w:ind w:left="2880" w:hanging="360"/>
+      </w:pPr>
+    </w:lvl>
+    <w:lvl w:ilvl="4" w:tentative="1">
+      <w:start w:val="1"/>
+      <w:numFmt w:val="decimal"/>
+      <w:lvlText w:val="%5."/>
+      <w:lvlJc w:val="left"/>
+      <w:pPr>
+        <w:tabs>
+          <w:tab w:val="num" w:pos="3600"/>
+        </w:tabs>
+        <w:ind w:left="3600" w:hanging="360"/>
+      </w:pPr>
+    </w:lvl>
+    <w:lvl w:ilvl="5" w:tentative="1">
+      <w:start w:val="1"/>
+      <w:numFmt w:val="decimal"/>
+      <w:lvlText w:val="%6."/>
+      <w:lvlJc w:val="left"/>
+      <w:pPr>
+        <w:tabs>
+          <w:tab w:val="num" w:pos="4320"/>
+        </w:tabs>
+        <w:ind w:left="4320" w:hanging="360"/>
+      </w:pPr>
+    </w:lvl>
+    <w:lvl w:ilvl="6" w:tentative="1">
+      <w:start w:val="1"/>
+      <w:numFmt w:val="decimal"/>
+      <w:lvlText w:val="%7."/>
+      <w:lvlJc w:val="left"/>
+      <w:pPr>
+        <w:tabs>
+          <w:tab w:val="num" w:pos="5040"/>
+        </w:tabs>
+        <w:ind w:left="5040" w:hanging="360"/>
+      </w:pPr>
+    </w:lvl>
+    <w:lvl w:ilvl="7" w:tentative="1">
+      <w:start w:val="1"/>
+      <w:numFmt w:val="decimal"/>
+      <w:lvlText w:val="%8."/>
+      <w:lvlJc w:val="left"/>
+      <w:pPr>
+        <w:tabs>
+          <w:tab w:val="num" w:pos="5760"/>
+        </w:tabs>
+        <w:ind w:left="5760" w:hanging="360"/>
+      </w:pPr>
+    </w:lvl>
+    <w:lvl w:ilvl="8" w:tentative="1">
+      <w:start w:val="1"/>
+      <w:numFmt w:val="decimal"/>
+      <w:lvlText w:val="%9."/>
+      <w:lvlJc w:val="left"/>
+      <w:pPr>
+        <w:tabs>
+          <w:tab w:val="num" w:pos="6480"/>
+        </w:tabs>
+        <w:ind w:left="6480" w:hanging="360"/>
+      </w:pPr>
+    </w:lvl>
+  </w:abstractNum>
+  <w:abstractNum w:abstractNumId="7" w15:restartNumberingAfterBreak="0">
+    <w:nsid w:val="363715EB"/>
+    <w:multiLevelType w:val="multilevel"/>
+    <w:tmpl w:val="059A2C62"/>
+    <w:lvl w:ilvl="0">
+      <w:start w:val="1"/>
+      <w:numFmt w:val="bullet"/>
+      <w:lvlText w:val=""/>
+      <w:lvlJc w:val="left"/>
+      <w:pPr>
+        <w:tabs>
+          <w:tab w:val="num" w:pos="720"/>
+        </w:tabs>
+        <w:ind w:left="720" w:hanging="360"/>
+      </w:pPr>
+      <w:rPr>
+        <w:rFonts w:ascii="Symbol" w:hAnsi="Symbol" w:hint="default"/>
+        <w:sz w:val="20"/>
+      </w:rPr>
+    </w:lvl>
+    <w:lvl w:ilvl="1" w:tentative="1">
+      <w:start w:val="1"/>
+      <w:numFmt w:val="bullet"/>
+      <w:lvlText w:val="o"/>
+      <w:lvlJc w:val="left"/>
+      <w:pPr>
+        <w:tabs>
+          <w:tab w:val="num" w:pos="1440"/>
+        </w:tabs>
+        <w:ind w:left="1440" w:hanging="360"/>
+      </w:pPr>
+      <w:rPr>
+        <w:rFonts w:ascii="Courier New" w:hAnsi="Courier New" w:hint="default"/>
+        <w:sz w:val="20"/>
+      </w:rPr>
+    </w:lvl>
+    <w:lvl w:ilvl="2" w:tentative="1">
+      <w:start w:val="1"/>
+      <w:numFmt w:val="bullet"/>
+      <w:lvlText w:val=""/>
+      <w:lvlJc w:val="left"/>
+      <w:pPr>
+        <w:tabs>
+          <w:tab w:val="num" w:pos="2160"/>
+        </w:tabs>
+        <w:ind w:left="2160" w:hanging="360"/>
+      </w:pPr>
+      <w:rPr>
+        <w:rFonts w:ascii="Wingdings" w:hAnsi="Wingdings" w:hint="default"/>
+        <w:sz w:val="20"/>
+      </w:rPr>
+    </w:lvl>
+    <w:lvl w:ilvl="3" w:tentative="1">
+      <w:start w:val="1"/>
+      <w:numFmt w:val="bullet"/>
+      <w:lvlText w:val=""/>
+      <w:lvlJc w:val="left"/>
+      <w:pPr>
+        <w:tabs>
+          <w:tab w:val="num" w:pos="2880"/>
+        </w:tabs>
+        <w:ind w:left="2880" w:hanging="360"/>
+      </w:pPr>
+      <w:rPr>
+        <w:rFonts w:ascii="Wingdings" w:hAnsi="Wingdings" w:hint="default"/>
+        <w:sz w:val="20"/>
+      </w:rPr>
+    </w:lvl>
+    <w:lvl w:ilvl="4" w:tentative="1">
+      <w:start w:val="1"/>
+      <w:numFmt w:val="bullet"/>
+      <w:lvlText w:val=""/>
+      <w:lvlJc w:val="left"/>
+      <w:pPr>
+        <w:tabs>
+          <w:tab w:val="num" w:pos="3600"/>
+        </w:tabs>
+        <w:ind w:left="3600" w:hanging="360"/>
+      </w:pPr>
+      <w:rPr>
+        <w:rFonts w:ascii="Wingdings" w:hAnsi="Wingdings" w:hint="default"/>
+        <w:sz w:val="20"/>
+      </w:rPr>
+    </w:lvl>
+    <w:lvl w:ilvl="5" w:tentative="1">
+      <w:start w:val="1"/>
+      <w:numFmt w:val="bullet"/>
+      <w:lvlText w:val=""/>
+      <w:lvlJc w:val="left"/>
+      <w:pPr>
+        <w:tabs>
+          <w:tab w:val="num" w:pos="4320"/>
+        </w:tabs>
+        <w:ind w:left="4320" w:hanging="360"/>
+      </w:pPr>
+      <w:rPr>
+        <w:rFonts w:ascii="Wingdings" w:hAnsi="Wingdings" w:hint="default"/>
+        <w:sz w:val="20"/>
+      </w:rPr>
+    </w:lvl>
+    <w:lvl w:ilvl="6" w:tentative="1">
+      <w:start w:val="1"/>
+      <w:numFmt w:val="bullet"/>
+      <w:lvlText w:val=""/>
+      <w:lvlJc w:val="left"/>
+      <w:pPr>
+        <w:tabs>
+          <w:tab w:val="num" w:pos="5040"/>
+        </w:tabs>
+        <w:ind w:left="5040" w:hanging="360"/>
+      </w:pPr>
+      <w:rPr>
+        <w:rFonts w:ascii="Wingdings" w:hAnsi="Wingdings" w:hint="default"/>
+        <w:sz w:val="20"/>
+      </w:rPr>
+    </w:lvl>
+    <w:lvl w:ilvl="7" w:tentative="1">
+      <w:start w:val="1"/>
+      <w:numFmt w:val="bullet"/>
+      <w:lvlText w:val=""/>
+      <w:lvlJc w:val="left"/>
+      <w:pPr>
+        <w:tabs>
+          <w:tab w:val="num" w:pos="5760"/>
+        </w:tabs>
+        <w:ind w:left="5760" w:hanging="360"/>
+      </w:pPr>
+      <w:rPr>
+        <w:rFonts w:ascii="Wingdings" w:hAnsi="Wingdings" w:hint="default"/>
+        <w:sz w:val="20"/>
+      </w:rPr>
+    </w:lvl>
+    <w:lvl w:ilvl="8" w:tentative="1">
+      <w:start w:val="1"/>
+      <w:numFmt w:val="bullet"/>
+      <w:lvlText w:val=""/>
+      <w:lvlJc w:val="left"/>
+      <w:pPr>
+        <w:tabs>
+          <w:tab w:val="num" w:pos="6480"/>
+        </w:tabs>
+        <w:ind w:left="6480" w:hanging="360"/>
+      </w:pPr>
+      <w:rPr>
+        <w:rFonts w:ascii="Wingdings" w:hAnsi="Wingdings" w:hint="default"/>
+        <w:sz w:val="20"/>
+      </w:rPr>
+    </w:lvl>
+  </w:abstractNum>
+  <w:abstractNum w:abstractNumId="8" w15:restartNumberingAfterBreak="0">
     <w:nsid w:val="494C3701"/>
     <w:multiLevelType w:val="multilevel"/>
     <w:tmpl w:val="BCD6DEAC"/>
@@ -1366,7 +2299,7 @@
       </w:rPr>
     </w:lvl>
   </w:abstractNum>
-  <w:abstractNum w:abstractNumId="5" w15:restartNumberingAfterBreak="0">
+  <w:abstractNum w:abstractNumId="9" w15:restartNumberingAfterBreak="0">
     <w:nsid w:val="65C87F7F"/>
     <w:multiLevelType w:val="multilevel"/>
     <w:tmpl w:val="EE107678"/>
@@ -1515,14 +2448,276 @@
       </w:rPr>
     </w:lvl>
   </w:abstractNum>
+  <w:abstractNum w:abstractNumId="10" w15:restartNumberingAfterBreak="0">
+    <w:nsid w:val="70E673C9"/>
+    <w:multiLevelType w:val="multilevel"/>
+    <w:tmpl w:val="6F767AEE"/>
+    <w:lvl w:ilvl="0">
+      <w:start w:val="2"/>
+      <w:numFmt w:val="decimal"/>
+      <w:lvlText w:val="%1."/>
+      <w:lvlJc w:val="left"/>
+      <w:pPr>
+        <w:tabs>
+          <w:tab w:val="num" w:pos="720"/>
+        </w:tabs>
+        <w:ind w:left="720" w:hanging="360"/>
+      </w:pPr>
+    </w:lvl>
+    <w:lvl w:ilvl="1" w:tentative="1">
+      <w:start w:val="1"/>
+      <w:numFmt w:val="decimal"/>
+      <w:lvlText w:val="%2."/>
+      <w:lvlJc w:val="left"/>
+      <w:pPr>
+        <w:tabs>
+          <w:tab w:val="num" w:pos="1440"/>
+        </w:tabs>
+        <w:ind w:left="1440" w:hanging="360"/>
+      </w:pPr>
+    </w:lvl>
+    <w:lvl w:ilvl="2" w:tentative="1">
+      <w:start w:val="1"/>
+      <w:numFmt w:val="decimal"/>
+      <w:lvlText w:val="%3."/>
+      <w:lvlJc w:val="left"/>
+      <w:pPr>
+        <w:tabs>
+          <w:tab w:val="num" w:pos="2160"/>
+        </w:tabs>
+        <w:ind w:left="2160" w:hanging="360"/>
+      </w:pPr>
+    </w:lvl>
+    <w:lvl w:ilvl="3" w:tentative="1">
+      <w:start w:val="1"/>
+      <w:numFmt w:val="decimal"/>
+      <w:lvlText w:val="%4."/>
+      <w:lvlJc w:val="left"/>
+      <w:pPr>
+        <w:tabs>
+          <w:tab w:val="num" w:pos="2880"/>
+        </w:tabs>
+        <w:ind w:left="2880" w:hanging="360"/>
+      </w:pPr>
+    </w:lvl>
+    <w:lvl w:ilvl="4" w:tentative="1">
+      <w:start w:val="1"/>
+      <w:numFmt w:val="decimal"/>
+      <w:lvlText w:val="%5."/>
+      <w:lvlJc w:val="left"/>
+      <w:pPr>
+        <w:tabs>
+          <w:tab w:val="num" w:pos="3600"/>
+        </w:tabs>
+        <w:ind w:left="3600" w:hanging="360"/>
+      </w:pPr>
+    </w:lvl>
+    <w:lvl w:ilvl="5" w:tentative="1">
+      <w:start w:val="1"/>
+      <w:numFmt w:val="decimal"/>
+      <w:lvlText w:val="%6."/>
+      <w:lvlJc w:val="left"/>
+      <w:pPr>
+        <w:tabs>
+          <w:tab w:val="num" w:pos="4320"/>
+        </w:tabs>
+        <w:ind w:left="4320" w:hanging="360"/>
+      </w:pPr>
+    </w:lvl>
+    <w:lvl w:ilvl="6" w:tentative="1">
+      <w:start w:val="1"/>
+      <w:numFmt w:val="decimal"/>
+      <w:lvlText w:val="%7."/>
+      <w:lvlJc w:val="left"/>
+      <w:pPr>
+        <w:tabs>
+          <w:tab w:val="num" w:pos="5040"/>
+        </w:tabs>
+        <w:ind w:left="5040" w:hanging="360"/>
+      </w:pPr>
+    </w:lvl>
+    <w:lvl w:ilvl="7" w:tentative="1">
+      <w:start w:val="1"/>
+      <w:numFmt w:val="decimal"/>
+      <w:lvlText w:val="%8."/>
+      <w:lvlJc w:val="left"/>
+      <w:pPr>
+        <w:tabs>
+          <w:tab w:val="num" w:pos="5760"/>
+        </w:tabs>
+        <w:ind w:left="5760" w:hanging="360"/>
+      </w:pPr>
+    </w:lvl>
+    <w:lvl w:ilvl="8" w:tentative="1">
+      <w:start w:val="1"/>
+      <w:numFmt w:val="decimal"/>
+      <w:lvlText w:val="%9."/>
+      <w:lvlJc w:val="left"/>
+      <w:pPr>
+        <w:tabs>
+          <w:tab w:val="num" w:pos="6480"/>
+        </w:tabs>
+        <w:ind w:left="6480" w:hanging="360"/>
+      </w:pPr>
+    </w:lvl>
+  </w:abstractNum>
+  <w:abstractNum w:abstractNumId="11" w15:restartNumberingAfterBreak="0">
+    <w:nsid w:val="7E7063F6"/>
+    <w:multiLevelType w:val="multilevel"/>
+    <w:tmpl w:val="3AA065BA"/>
+    <w:lvl w:ilvl="0">
+      <w:start w:val="1"/>
+      <w:numFmt w:val="bullet"/>
+      <w:lvlText w:val=""/>
+      <w:lvlJc w:val="left"/>
+      <w:pPr>
+        <w:tabs>
+          <w:tab w:val="num" w:pos="720"/>
+        </w:tabs>
+        <w:ind w:left="720" w:hanging="360"/>
+      </w:pPr>
+      <w:rPr>
+        <w:rFonts w:ascii="Symbol" w:hAnsi="Symbol" w:hint="default"/>
+        <w:sz w:val="20"/>
+      </w:rPr>
+    </w:lvl>
+    <w:lvl w:ilvl="1" w:tentative="1">
+      <w:start w:val="1"/>
+      <w:numFmt w:val="bullet"/>
+      <w:lvlText w:val="o"/>
+      <w:lvlJc w:val="left"/>
+      <w:pPr>
+        <w:tabs>
+          <w:tab w:val="num" w:pos="1440"/>
+        </w:tabs>
+        <w:ind w:left="1440" w:hanging="360"/>
+      </w:pPr>
+      <w:rPr>
+        <w:rFonts w:ascii="Courier New" w:hAnsi="Courier New" w:hint="default"/>
+        <w:sz w:val="20"/>
+      </w:rPr>
+    </w:lvl>
+    <w:lvl w:ilvl="2" w:tentative="1">
+      <w:start w:val="1"/>
+      <w:numFmt w:val="bullet"/>
+      <w:lvlText w:val=""/>
+      <w:lvlJc w:val="left"/>
+      <w:pPr>
+        <w:tabs>
+          <w:tab w:val="num" w:pos="2160"/>
+        </w:tabs>
+        <w:ind w:left="2160" w:hanging="360"/>
+      </w:pPr>
+      <w:rPr>
+        <w:rFonts w:ascii="Wingdings" w:hAnsi="Wingdings" w:hint="default"/>
+        <w:sz w:val="20"/>
+      </w:rPr>
+    </w:lvl>
+    <w:lvl w:ilvl="3" w:tentative="1">
+      <w:start w:val="1"/>
+      <w:numFmt w:val="bullet"/>
+      <w:lvlText w:val=""/>
+      <w:lvlJc w:val="left"/>
+      <w:pPr>
+        <w:tabs>
+          <w:tab w:val="num" w:pos="2880"/>
+        </w:tabs>
+        <w:ind w:left="2880" w:hanging="360"/>
+      </w:pPr>
+      <w:rPr>
+        <w:rFonts w:ascii="Wingdings" w:hAnsi="Wingdings" w:hint="default"/>
+        <w:sz w:val="20"/>
+      </w:rPr>
+    </w:lvl>
+    <w:lvl w:ilvl="4" w:tentative="1">
+      <w:start w:val="1"/>
+      <w:numFmt w:val="bullet"/>
+      <w:lvlText w:val=""/>
+      <w:lvlJc w:val="left"/>
+      <w:pPr>
+        <w:tabs>
+          <w:tab w:val="num" w:pos="3600"/>
+        </w:tabs>
+        <w:ind w:left="3600" w:hanging="360"/>
+      </w:pPr>
+      <w:rPr>
+        <w:rFonts w:ascii="Wingdings" w:hAnsi="Wingdings" w:hint="default"/>
+        <w:sz w:val="20"/>
+      </w:rPr>
+    </w:lvl>
+    <w:lvl w:ilvl="5" w:tentative="1">
+      <w:start w:val="1"/>
+      <w:numFmt w:val="bullet"/>
+      <w:lvlText w:val=""/>
+      <w:lvlJc w:val="left"/>
+      <w:pPr>
+        <w:tabs>
+          <w:tab w:val="num" w:pos="4320"/>
+        </w:tabs>
+        <w:ind w:left="4320" w:hanging="360"/>
+      </w:pPr>
+      <w:rPr>
+        <w:rFonts w:ascii="Wingdings" w:hAnsi="Wingdings" w:hint="default"/>
+        <w:sz w:val="20"/>
+      </w:rPr>
+    </w:lvl>
+    <w:lvl w:ilvl="6" w:tentative="1">
+      <w:start w:val="1"/>
+      <w:numFmt w:val="bullet"/>
+      <w:lvlText w:val=""/>
+      <w:lvlJc w:val="left"/>
+      <w:pPr>
+        <w:tabs>
+          <w:tab w:val="num" w:pos="5040"/>
+        </w:tabs>
+        <w:ind w:left="5040" w:hanging="360"/>
+      </w:pPr>
+      <w:rPr>
+        <w:rFonts w:ascii="Wingdings" w:hAnsi="Wingdings" w:hint="default"/>
+        <w:sz w:val="20"/>
+      </w:rPr>
+    </w:lvl>
+    <w:lvl w:ilvl="7" w:tentative="1">
+      <w:start w:val="1"/>
+      <w:numFmt w:val="bullet"/>
+      <w:lvlText w:val=""/>
+      <w:lvlJc w:val="left"/>
+      <w:pPr>
+        <w:tabs>
+          <w:tab w:val="num" w:pos="5760"/>
+        </w:tabs>
+        <w:ind w:left="5760" w:hanging="360"/>
+      </w:pPr>
+      <w:rPr>
+        <w:rFonts w:ascii="Wingdings" w:hAnsi="Wingdings" w:hint="default"/>
+        <w:sz w:val="20"/>
+      </w:rPr>
+    </w:lvl>
+    <w:lvl w:ilvl="8" w:tentative="1">
+      <w:start w:val="1"/>
+      <w:numFmt w:val="bullet"/>
+      <w:lvlText w:val=""/>
+      <w:lvlJc w:val="left"/>
+      <w:pPr>
+        <w:tabs>
+          <w:tab w:val="num" w:pos="6480"/>
+        </w:tabs>
+        <w:ind w:left="6480" w:hanging="360"/>
+      </w:pPr>
+      <w:rPr>
+        <w:rFonts w:ascii="Wingdings" w:hAnsi="Wingdings" w:hint="default"/>
+        <w:sz w:val="20"/>
+      </w:rPr>
+    </w:lvl>
+  </w:abstractNum>
   <w:num w:numId="1">
-    <w:abstractNumId w:val="3"/>
+    <w:abstractNumId w:val="5"/>
   </w:num>
   <w:num w:numId="2">
-    <w:abstractNumId w:val="5"/>
+    <w:abstractNumId w:val="9"/>
   </w:num>
   <w:num w:numId="3">
-    <w:abstractNumId w:val="2"/>
+    <w:abstractNumId w:val="4"/>
     <w:lvlOverride w:ilvl="0">
       <w:lvl w:ilvl="0">
         <w:numFmt w:val="decimal"/>
@@ -1532,13 +2727,45 @@
     </w:lvlOverride>
   </w:num>
   <w:num w:numId="4">
-    <w:abstractNumId w:val="4"/>
+    <w:abstractNumId w:val="8"/>
   </w:num>
   <w:num w:numId="5">
-    <w:abstractNumId w:val="1"/>
+    <w:abstractNumId w:val="2"/>
   </w:num>
   <w:num w:numId="6">
     <w:abstractNumId w:val="0"/>
+    <w:lvlOverride w:ilvl="0">
+      <w:lvl w:ilvl="0">
+        <w:numFmt w:val="decimal"/>
+        <w:lvlText w:val="%1."/>
+        <w:lvlJc w:val="left"/>
+      </w:lvl>
+    </w:lvlOverride>
+  </w:num>
+  <w:num w:numId="7">
+    <w:abstractNumId w:val="6"/>
+  </w:num>
+  <w:num w:numId="8">
+    <w:abstractNumId w:val="3"/>
+  </w:num>
+  <w:num w:numId="9">
+    <w:abstractNumId w:val="10"/>
+    <w:lvlOverride w:ilvl="0">
+      <w:lvl w:ilvl="0">
+        <w:numFmt w:val="decimal"/>
+        <w:lvlText w:val="%1."/>
+        <w:lvlJc w:val="left"/>
+      </w:lvl>
+    </w:lvlOverride>
+  </w:num>
+  <w:num w:numId="10">
+    <w:abstractNumId w:val="7"/>
+  </w:num>
+  <w:num w:numId="11">
+    <w:abstractNumId w:val="11"/>
+  </w:num>
+  <w:num w:numId="12">
+    <w:abstractNumId w:val="1"/>
     <w:lvlOverride w:ilvl="0">
       <w:lvl w:ilvl="0">
         <w:numFmt w:val="decimal"/>

</xml_diff>